<commit_message>
research document half complete - inner workings needs to be finished
</commit_message>
<xml_diff>
--- a/Research Document.docx
+++ b/Research Document.docx
@@ -37,8 +37,243 @@
         </w:rPr>
         <w:t>by Scott Mitchell</w:t>
       </w:r>
+    </w:p>
+    <w:p>
+      <w:pPr>
+        <w:jc w:val="center"/>
+        <w:rPr>
+          <w:rFonts w:ascii="Times New Roman" w:hAnsi="Times New Roman" w:cs="Times New Roman"/>
+          <w:i/>
+          <w:sz w:val="20"/>
+          <w:szCs w:val="52"/>
+        </w:rPr>
+      </w:pPr>
+    </w:p>
+    <w:p>
+      <w:pPr>
+        <w:jc w:val="center"/>
+        <w:rPr>
+          <w:rFonts w:ascii="Times New Roman" w:hAnsi="Times New Roman" w:cs="Times New Roman"/>
+          <w:i/>
+          <w:sz w:val="20"/>
+          <w:szCs w:val="52"/>
+        </w:rPr>
+      </w:pPr>
+    </w:p>
+    <w:p>
+      <w:pPr>
+        <w:jc w:val="center"/>
+        <w:rPr>
+          <w:rFonts w:ascii="Times New Roman" w:hAnsi="Times New Roman" w:cs="Times New Roman"/>
+          <w:i/>
+          <w:sz w:val="20"/>
+          <w:szCs w:val="52"/>
+        </w:rPr>
+      </w:pPr>
+    </w:p>
+    <w:p>
+      <w:pPr>
+        <w:jc w:val="center"/>
+        <w:rPr>
+          <w:rFonts w:ascii="Times New Roman" w:hAnsi="Times New Roman" w:cs="Times New Roman"/>
+          <w:b/>
+          <w:sz w:val="44"/>
+          <w:szCs w:val="52"/>
+          <w:u w:val="single"/>
+        </w:rPr>
+      </w:pPr>
+      <w:r>
+        <w:rPr>
+          <w:rFonts w:ascii="Times New Roman" w:hAnsi="Times New Roman" w:cs="Times New Roman"/>
+          <w:b/>
+          <w:sz w:val="44"/>
+          <w:szCs w:val="52"/>
+          <w:u w:val="single"/>
+        </w:rPr>
+        <w:t>Narrative Description:</w:t>
+      </w:r>
+    </w:p>
+    <w:p>
+      <w:pPr>
+        <w:jc w:val="center"/>
+        <w:rPr>
+          <w:rFonts w:ascii="Times New Roman" w:hAnsi="Times New Roman" w:cs="Times New Roman"/>
+          <w:i/>
+          <w:sz w:val="28"/>
+          <w:szCs w:val="52"/>
+        </w:rPr>
+      </w:pPr>
+      <w:r>
+        <w:rPr>
+          <w:rFonts w:ascii="Times New Roman" w:hAnsi="Times New Roman" w:cs="Times New Roman"/>
+          <w:i/>
+          <w:sz w:val="28"/>
+          <w:szCs w:val="52"/>
+        </w:rPr>
+        <w:t>The user is asked to click and drag either their left mouse button or their right mouse button in the direction they would like the plane to go. If the two planes collide then an explosion will go off.</w:t>
+      </w:r>
+    </w:p>
+    <w:p>
+      <w:pPr>
+        <w:jc w:val="center"/>
+        <w:rPr>
+          <w:rFonts w:ascii="Times New Roman" w:hAnsi="Times New Roman" w:cs="Times New Roman"/>
+          <w:i/>
+          <w:sz w:val="28"/>
+          <w:szCs w:val="52"/>
+        </w:rPr>
+      </w:pPr>
+    </w:p>
+    <w:p>
+      <w:pPr>
+        <w:jc w:val="center"/>
+        <w:rPr>
+          <w:rFonts w:ascii="Times New Roman" w:hAnsi="Times New Roman" w:cs="Times New Roman"/>
+          <w:b/>
+          <w:sz w:val="44"/>
+          <w:szCs w:val="52"/>
+          <w:u w:val="single"/>
+        </w:rPr>
+      </w:pPr>
+      <w:r>
+        <w:rPr>
+          <w:rFonts w:ascii="Times New Roman" w:hAnsi="Times New Roman" w:cs="Times New Roman"/>
+          <w:b/>
+          <w:sz w:val="44"/>
+          <w:szCs w:val="52"/>
+          <w:u w:val="single"/>
+        </w:rPr>
+        <w:t>Inner Workings:</w:t>
+      </w:r>
+    </w:p>
+    <w:p>
+      <w:pPr>
+        <w:jc w:val="center"/>
+        <w:rPr>
+          <w:rFonts w:ascii="Times New Roman" w:hAnsi="Times New Roman" w:cs="Times New Roman"/>
+          <w:i/>
+          <w:sz w:val="28"/>
+          <w:szCs w:val="52"/>
+        </w:rPr>
+      </w:pPr>
+      <w:r>
+        <w:rPr>
+          <w:rFonts w:ascii="Times New Roman" w:hAnsi="Times New Roman" w:cs="Times New Roman"/>
+          <w:i/>
+          <w:sz w:val="28"/>
+          <w:szCs w:val="52"/>
+        </w:rPr>
+        <w:t>User inputs mouse button click and drags in any direction,</w:t>
+      </w:r>
+      <w:r>
+        <w:rPr>
+          <w:rFonts w:ascii="Times New Roman" w:hAnsi="Times New Roman" w:cs="Times New Roman"/>
+          <w:i/>
+          <w:sz w:val="28"/>
+          <w:szCs w:val="52"/>
+        </w:rPr>
+        <w:br/>
+      </w:r>
       <w:bookmarkStart w:id="0" w:name="_GoBack"/>
       <w:bookmarkEnd w:id="0"/>
+      <w:r>
+        <w:rPr>
+          <w:rFonts w:ascii="Times New Roman" w:hAnsi="Times New Roman" w:cs="Times New Roman"/>
+          <w:i/>
+          <w:sz w:val="28"/>
+          <w:szCs w:val="52"/>
+        </w:rPr>
+        <w:t>If the planes collide an explosion will occur.</w:t>
+      </w:r>
+    </w:p>
+    <w:p>
+      <w:pPr>
+        <w:jc w:val="center"/>
+        <w:rPr>
+          <w:rFonts w:ascii="Times New Roman" w:hAnsi="Times New Roman" w:cs="Times New Roman"/>
+          <w:i/>
+          <w:sz w:val="28"/>
+          <w:szCs w:val="52"/>
+        </w:rPr>
+      </w:pPr>
+    </w:p>
+    <w:p>
+      <w:pPr>
+        <w:jc w:val="center"/>
+        <w:rPr>
+          <w:rFonts w:ascii="Times New Roman" w:hAnsi="Times New Roman" w:cs="Times New Roman"/>
+          <w:b/>
+          <w:sz w:val="44"/>
+          <w:szCs w:val="52"/>
+          <w:u w:val="single"/>
+        </w:rPr>
+      </w:pPr>
+      <w:r>
+        <w:rPr>
+          <w:rFonts w:ascii="Times New Roman" w:hAnsi="Times New Roman" w:cs="Times New Roman"/>
+          <w:b/>
+          <w:sz w:val="44"/>
+          <w:szCs w:val="52"/>
+          <w:u w:val="single"/>
+        </w:rPr>
+        <w:t>Sketch:</w:t>
+      </w:r>
+    </w:p>
+    <w:p>
+      <w:pPr>
+        <w:jc w:val="center"/>
+        <w:rPr>
+          <w:rFonts w:ascii="Times New Roman" w:hAnsi="Times New Roman" w:cs="Times New Roman"/>
+          <w:b/>
+          <w:sz w:val="44"/>
+          <w:szCs w:val="52"/>
+          <w:u w:val="single"/>
+        </w:rPr>
+      </w:pPr>
+      <w:r>
+        <w:rPr>
+          <w:rFonts w:ascii="Times New Roman" w:hAnsi="Times New Roman" w:cs="Times New Roman"/>
+          <w:b/>
+          <w:sz w:val="44"/>
+          <w:szCs w:val="52"/>
+          <w:u w:val="single"/>
+        </w:rPr>
+        <w:drawing>
+          <wp:inline distT="0" distB="0" distL="0" distR="0" wp14:anchorId="7E5F00E3" wp14:editId="3B2C57A5">
+            <wp:extent cx="4752975" cy="3787741"/>
+            <wp:effectExtent l="0" t="0" r="0" b="3810"/>
+            <wp:docPr id="1" name="Picture 1"/>
+            <wp:cNvGraphicFramePr>
+              <a:graphicFrameLocks xmlns:a="http://schemas.openxmlformats.org/drawingml/2006/main" noChangeAspect="1"/>
+            </wp:cNvGraphicFramePr>
+            <a:graphic xmlns:a="http://schemas.openxmlformats.org/drawingml/2006/main">
+              <a:graphicData uri="http://schemas.openxmlformats.org/drawingml/2006/picture">
+                <pic:pic xmlns:pic="http://schemas.openxmlformats.org/drawingml/2006/picture">
+                  <pic:nvPicPr>
+                    <pic:cNvPr id="1" name=""/>
+                    <pic:cNvPicPr/>
+                  </pic:nvPicPr>
+                  <pic:blipFill>
+                    <a:blip r:embed="rId4"/>
+                    <a:stretch>
+                      <a:fillRect/>
+                    </a:stretch>
+                  </pic:blipFill>
+                  <pic:spPr>
+                    <a:xfrm>
+                      <a:off x="0" y="0"/>
+                      <a:ext cx="4763673" cy="3796266"/>
+                    </a:xfrm>
+                    <a:prstGeom prst="rect">
+                      <a:avLst/>
+                    </a:prstGeom>
+                  </pic:spPr>
+                </pic:pic>
+              </a:graphicData>
+            </a:graphic>
+          </wp:inline>
+        </w:drawing>
+      </w:r>
     </w:p>
     <w:sectPr>
       <w:pgSz w:w="11906" w:h="16838"/>

</xml_diff>